<commit_message>
EDA & Problem Statement
</commit_message>
<xml_diff>
--- a/understandings.docx
+++ b/understandings.docx
@@ -1128,6 +1128,115 @@
         </w:rPr>
         <w:t xml:space="preserve"> with [pip install –r requirements.txt</w:t>
       </w:r>
+      <w:r>
+        <w:rPr>
+          <w:rFonts w:ascii="Arial" w:eastAsia="Times New Roman" w:hAnsi="Arial" w:cs="Arial"/>
+          <w:b/>
+          <w:bCs/>
+          <w:color w:val="0F0F0F"/>
+          <w:kern w:val="36"/>
+          <w:sz w:val="20"/>
+          <w:szCs w:val="20"/>
+        </w:rPr>
+        <w:t>]</w:t>
+      </w:r>
+    </w:p>
+    <w:p>
+      <w:pPr>
+        <w:pStyle w:val="ListParagraph"/>
+        <w:numPr>
+          <w:ilvl w:val="0"/>
+          <w:numId w:val="1"/>
+        </w:numPr>
+        <w:shd w:val="clear" w:color="auto" w:fill="FFFFFF"/>
+        <w:spacing w:after="0" w:line="240" w:lineRule="auto"/>
+        <w:outlineLvl w:val="0"/>
+        <w:rPr>
+          <w:rFonts w:ascii="Arial" w:eastAsia="Times New Roman" w:hAnsi="Arial" w:cs="Arial"/>
+          <w:b/>
+          <w:bCs/>
+          <w:color w:val="0F0F0F"/>
+          <w:kern w:val="36"/>
+          <w:sz w:val="20"/>
+          <w:szCs w:val="20"/>
+        </w:rPr>
+      </w:pPr>
+      <w:r>
+        <w:rPr>
+          <w:rFonts w:ascii="Arial" w:eastAsia="Times New Roman" w:hAnsi="Arial" w:cs="Arial"/>
+          <w:b/>
+          <w:bCs/>
+          <w:color w:val="0F0F0F"/>
+          <w:kern w:val="36"/>
+          <w:sz w:val="20"/>
+          <w:szCs w:val="20"/>
+        </w:rPr>
+        <w:t xml:space="preserve">Push the files to </w:t>
+      </w:r>
+      <w:proofErr w:type="spellStart"/>
+      <w:r>
+        <w:rPr>
+          <w:rFonts w:ascii="Arial" w:eastAsia="Times New Roman" w:hAnsi="Arial" w:cs="Arial"/>
+          <w:b/>
+          <w:bCs/>
+          <w:color w:val="0F0F0F"/>
+          <w:kern w:val="36"/>
+          <w:sz w:val="20"/>
+          <w:szCs w:val="20"/>
+        </w:rPr>
+        <w:t>git</w:t>
+      </w:r>
+      <w:proofErr w:type="spellEnd"/>
+      <w:r>
+        <w:rPr>
+          <w:rFonts w:ascii="Arial" w:eastAsia="Times New Roman" w:hAnsi="Arial" w:cs="Arial"/>
+          <w:b/>
+          <w:bCs/>
+          <w:color w:val="0F0F0F"/>
+          <w:kern w:val="36"/>
+          <w:sz w:val="20"/>
+          <w:szCs w:val="20"/>
+        </w:rPr>
+        <w:t xml:space="preserve"> [</w:t>
+      </w:r>
+      <w:proofErr w:type="spellStart"/>
+      <w:r>
+        <w:rPr>
+          <w:rFonts w:ascii="Arial" w:eastAsia="Times New Roman" w:hAnsi="Arial" w:cs="Arial"/>
+          <w:b/>
+          <w:bCs/>
+          <w:color w:val="0F0F0F"/>
+          <w:kern w:val="36"/>
+          <w:sz w:val="20"/>
+          <w:szCs w:val="20"/>
+        </w:rPr>
+        <w:t>git</w:t>
+      </w:r>
+      <w:proofErr w:type="spellEnd"/>
+      <w:r>
+        <w:rPr>
+          <w:rFonts w:ascii="Arial" w:eastAsia="Times New Roman" w:hAnsi="Arial" w:cs="Arial"/>
+          <w:b/>
+          <w:bCs/>
+          <w:color w:val="0F0F0F"/>
+          <w:kern w:val="36"/>
+          <w:sz w:val="20"/>
+          <w:szCs w:val="20"/>
+        </w:rPr>
+        <w:t xml:space="preserve"> push –</w:t>
+      </w:r>
+      <w:r>
+        <w:rPr>
+          <w:rFonts w:ascii="Arial" w:eastAsia="Times New Roman" w:hAnsi="Arial" w:cs="Arial"/>
+          <w:b/>
+          <w:bCs/>
+          <w:color w:val="0F0F0F"/>
+          <w:kern w:val="36"/>
+          <w:sz w:val="20"/>
+          <w:szCs w:val="20"/>
+        </w:rPr>
+        <w:t>u</w:t>
+      </w:r>
       <w:bookmarkStart w:id="0" w:name="_GoBack"/>
       <w:bookmarkEnd w:id="0"/>
       <w:r>
@@ -1140,7 +1249,7 @@
           <w:sz w:val="20"/>
           <w:szCs w:val="20"/>
         </w:rPr>
-        <w:t>]</w:t>
+        <w:t xml:space="preserve"> origin main]</w:t>
       </w:r>
     </w:p>
     <w:p/>

</xml_diff>